<commit_message>
Add all practice files
</commit_message>
<xml_diff>
--- a/6-semester/educational-practice/exam-tasks-source.docx
+++ b/6-semester/educational-practice/exam-tasks-source.docx
@@ -1490,6 +1490,14 @@
                 <w:szCs w:val="20"/>
               </w:rPr>
             </w:pPr>
+            <w:r>
+              <w:rPr>
+                <w:color w:val="000000"/>
+                <w:sz w:val="20"/>
+                <w:szCs w:val="20"/>
+              </w:rPr>
+              <w:t>03.02.2021</w:t>
+            </w:r>
           </w:p>
         </w:tc>
       </w:tr>
@@ -1665,6 +1673,30 @@
                 <w:szCs w:val="20"/>
               </w:rPr>
             </w:pPr>
+            <w:r>
+              <w:rPr>
+                <w:color w:val="000000"/>
+                <w:sz w:val="20"/>
+                <w:szCs w:val="20"/>
+              </w:rPr>
+              <w:t>0</w:t>
+            </w:r>
+            <w:r>
+              <w:rPr>
+                <w:color w:val="000000"/>
+                <w:sz w:val="20"/>
+                <w:szCs w:val="20"/>
+              </w:rPr>
+              <w:t>4</w:t>
+            </w:r>
+            <w:r>
+              <w:rPr>
+                <w:color w:val="000000"/>
+                <w:sz w:val="20"/>
+                <w:szCs w:val="20"/>
+              </w:rPr>
+              <w:t>.02.2021</w:t>
+            </w:r>
           </w:p>
         </w:tc>
       </w:tr>
@@ -1827,6 +1859,30 @@
                 <w:szCs w:val="20"/>
               </w:rPr>
             </w:pPr>
+            <w:r>
+              <w:rPr>
+                <w:color w:val="000000"/>
+                <w:sz w:val="20"/>
+                <w:szCs w:val="20"/>
+              </w:rPr>
+              <w:t>0</w:t>
+            </w:r>
+            <w:r>
+              <w:rPr>
+                <w:color w:val="000000"/>
+                <w:sz w:val="20"/>
+                <w:szCs w:val="20"/>
+              </w:rPr>
+              <w:t>5</w:t>
+            </w:r>
+            <w:r>
+              <w:rPr>
+                <w:color w:val="000000"/>
+                <w:sz w:val="20"/>
+                <w:szCs w:val="20"/>
+              </w:rPr>
+              <w:t>.02.2021</w:t>
+            </w:r>
           </w:p>
         </w:tc>
       </w:tr>
@@ -1990,6 +2046,14 @@
                 <w:szCs w:val="20"/>
               </w:rPr>
             </w:pPr>
+            <w:r>
+              <w:rPr>
+                <w:color w:val="000000"/>
+                <w:sz w:val="20"/>
+                <w:szCs w:val="20"/>
+              </w:rPr>
+              <w:t>05.02.2021</w:t>
+            </w:r>
           </w:p>
         </w:tc>
       </w:tr>
@@ -2151,6 +2215,30 @@
                 <w:szCs w:val="20"/>
               </w:rPr>
             </w:pPr>
+            <w:r>
+              <w:rPr>
+                <w:color w:val="000000"/>
+                <w:sz w:val="20"/>
+                <w:szCs w:val="20"/>
+              </w:rPr>
+              <w:t>0</w:t>
+            </w:r>
+            <w:r>
+              <w:rPr>
+                <w:color w:val="000000"/>
+                <w:sz w:val="20"/>
+                <w:szCs w:val="20"/>
+              </w:rPr>
+              <w:t>6</w:t>
+            </w:r>
+            <w:r>
+              <w:rPr>
+                <w:color w:val="000000"/>
+                <w:sz w:val="20"/>
+                <w:szCs w:val="20"/>
+              </w:rPr>
+              <w:t>.02.2021</w:t>
+            </w:r>
           </w:p>
         </w:tc>
       </w:tr>
@@ -2317,6 +2405,30 @@
                 <w:szCs w:val="20"/>
               </w:rPr>
             </w:pPr>
+            <w:r>
+              <w:rPr>
+                <w:color w:val="000000"/>
+                <w:sz w:val="20"/>
+                <w:szCs w:val="20"/>
+              </w:rPr>
+              <w:t>0</w:t>
+            </w:r>
+            <w:r>
+              <w:rPr>
+                <w:color w:val="000000"/>
+                <w:sz w:val="20"/>
+                <w:szCs w:val="20"/>
+              </w:rPr>
+              <w:t>6</w:t>
+            </w:r>
+            <w:r>
+              <w:rPr>
+                <w:color w:val="000000"/>
+                <w:sz w:val="20"/>
+                <w:szCs w:val="20"/>
+              </w:rPr>
+              <w:t>.02.2021</w:t>
+            </w:r>
           </w:p>
         </w:tc>
       </w:tr>
@@ -2508,6 +2620,30 @@
                 <w:szCs w:val="20"/>
               </w:rPr>
             </w:pPr>
+            <w:r>
+              <w:rPr>
+                <w:color w:val="000000"/>
+                <w:sz w:val="20"/>
+                <w:szCs w:val="20"/>
+              </w:rPr>
+              <w:t>0</w:t>
+            </w:r>
+            <w:r>
+              <w:rPr>
+                <w:color w:val="000000"/>
+                <w:sz w:val="20"/>
+                <w:szCs w:val="20"/>
+              </w:rPr>
+              <w:t>7</w:t>
+            </w:r>
+            <w:r>
+              <w:rPr>
+                <w:color w:val="000000"/>
+                <w:sz w:val="20"/>
+                <w:szCs w:val="20"/>
+              </w:rPr>
+              <w:t>.02.2021</w:t>
+            </w:r>
           </w:p>
         </w:tc>
       </w:tr>
@@ -2734,6 +2870,30 @@
                 <w:szCs w:val="20"/>
               </w:rPr>
             </w:pPr>
+            <w:r>
+              <w:rPr>
+                <w:color w:val="000000"/>
+                <w:sz w:val="20"/>
+                <w:szCs w:val="20"/>
+              </w:rPr>
+              <w:t>0</w:t>
+            </w:r>
+            <w:r>
+              <w:rPr>
+                <w:color w:val="000000"/>
+                <w:sz w:val="20"/>
+                <w:szCs w:val="20"/>
+              </w:rPr>
+              <w:t>8</w:t>
+            </w:r>
+            <w:r>
+              <w:rPr>
+                <w:color w:val="000000"/>
+                <w:sz w:val="20"/>
+                <w:szCs w:val="20"/>
+              </w:rPr>
+              <w:t>.02.2021</w:t>
+            </w:r>
           </w:p>
         </w:tc>
       </w:tr>
@@ -2999,6 +3159,30 @@
                 <w:szCs w:val="20"/>
               </w:rPr>
             </w:pPr>
+            <w:r>
+              <w:rPr>
+                <w:color w:val="000000"/>
+                <w:sz w:val="20"/>
+                <w:szCs w:val="20"/>
+              </w:rPr>
+              <w:t>0</w:t>
+            </w:r>
+            <w:r>
+              <w:rPr>
+                <w:color w:val="000000"/>
+                <w:sz w:val="20"/>
+                <w:szCs w:val="20"/>
+              </w:rPr>
+              <w:t>8</w:t>
+            </w:r>
+            <w:r>
+              <w:rPr>
+                <w:color w:val="000000"/>
+                <w:sz w:val="20"/>
+                <w:szCs w:val="20"/>
+              </w:rPr>
+              <w:t>.02.2021</w:t>
+            </w:r>
           </w:p>
         </w:tc>
       </w:tr>
@@ -3184,6 +3368,30 @@
                 <w:szCs w:val="20"/>
               </w:rPr>
             </w:pPr>
+            <w:r>
+              <w:rPr>
+                <w:color w:val="000000"/>
+                <w:sz w:val="20"/>
+                <w:szCs w:val="20"/>
+              </w:rPr>
+              <w:t>0</w:t>
+            </w:r>
+            <w:r>
+              <w:rPr>
+                <w:color w:val="000000"/>
+                <w:sz w:val="20"/>
+                <w:szCs w:val="20"/>
+              </w:rPr>
+              <w:t>9</w:t>
+            </w:r>
+            <w:r>
+              <w:rPr>
+                <w:color w:val="000000"/>
+                <w:sz w:val="20"/>
+                <w:szCs w:val="20"/>
+              </w:rPr>
+              <w:t>.02.2021</w:t>
+            </w:r>
           </w:p>
         </w:tc>
       </w:tr>
@@ -3341,6 +3549,30 @@
                 <w:szCs w:val="20"/>
               </w:rPr>
             </w:pPr>
+            <w:r>
+              <w:rPr>
+                <w:color w:val="000000"/>
+                <w:sz w:val="20"/>
+                <w:szCs w:val="20"/>
+              </w:rPr>
+              <w:t>0</w:t>
+            </w:r>
+            <w:r>
+              <w:rPr>
+                <w:color w:val="000000"/>
+                <w:sz w:val="20"/>
+                <w:szCs w:val="20"/>
+              </w:rPr>
+              <w:t>9</w:t>
+            </w:r>
+            <w:r>
+              <w:rPr>
+                <w:color w:val="000000"/>
+                <w:sz w:val="20"/>
+                <w:szCs w:val="20"/>
+              </w:rPr>
+              <w:t>.02.2021</w:t>
+            </w:r>
           </w:p>
         </w:tc>
       </w:tr>
@@ -3440,21 +3672,7 @@
               <w:rPr>
                 <w:color w:val="000000"/>
               </w:rPr>
-              <w:t>2.</w:t>
-            </w:r>
-            <w:proofErr w:type="gramStart"/>
-            <w:r>
-              <w:rPr>
-                <w:color w:val="000000"/>
-              </w:rPr>
-              <w:t>1.Оценить</w:t>
-            </w:r>
-            <w:proofErr w:type="gramEnd"/>
-            <w:r>
-              <w:rPr>
-                <w:color w:val="000000"/>
-              </w:rPr>
-              <w:t xml:space="preserve"> эргономику рабочего места программиста (Параметры микроклимата, Освещение, расчет освещенности, шум и вибрация, электромагнитное и ионизирующее излучения, эргономические требования к рабочему месту, режим труда, расчет уровня шума)</w:t>
+              <w:t>2.1. Оценить эргономику рабочего места программиста (Параметры микроклимата, Освещение, расчет освещенности, шум и вибрация, электромагнитное и ионизирующее излучения, эргономические требования к рабочему месту, режим труда, расчет уровня шума)</w:t>
             </w:r>
           </w:p>
           <w:p>
@@ -3662,6 +3880,22 @@
                 <w:szCs w:val="20"/>
               </w:rPr>
             </w:pPr>
+            <w:r>
+              <w:rPr>
+                <w:color w:val="000000"/>
+                <w:sz w:val="20"/>
+                <w:szCs w:val="20"/>
+              </w:rPr>
+              <w:t>09</w:t>
+            </w:r>
+            <w:r>
+              <w:rPr>
+                <w:color w:val="000000"/>
+                <w:sz w:val="20"/>
+                <w:szCs w:val="20"/>
+              </w:rPr>
+              <w:t>.02.2021</w:t>
+            </w:r>
           </w:p>
         </w:tc>
       </w:tr>
@@ -4004,6 +4238,22 @@
                 <w:szCs w:val="20"/>
               </w:rPr>
             </w:pPr>
+            <w:r>
+              <w:rPr>
+                <w:color w:val="000000"/>
+                <w:sz w:val="20"/>
+                <w:szCs w:val="20"/>
+              </w:rPr>
+              <w:t>10</w:t>
+            </w:r>
+            <w:r>
+              <w:rPr>
+                <w:color w:val="000000"/>
+                <w:sz w:val="20"/>
+                <w:szCs w:val="20"/>
+              </w:rPr>
+              <w:t>.02.2021</w:t>
+            </w:r>
           </w:p>
         </w:tc>
       </w:tr>
@@ -4182,14 +4432,12 @@
               </w:rPr>
               <w:t>2.</w:t>
             </w:r>
-            <w:proofErr w:type="gramStart"/>
-            <w:r>
-              <w:rPr>
-                <w:color w:val="000000"/>
-              </w:rPr>
-              <w:t>3.Изучить</w:t>
-            </w:r>
-            <w:proofErr w:type="gramEnd"/>
+            <w:r>
+              <w:rPr>
+                <w:color w:val="000000"/>
+              </w:rPr>
+              <w:t>3. Изучить</w:t>
+            </w:r>
             <w:r>
               <w:rPr>
                 <w:color w:val="000000"/>
@@ -4511,23 +4759,30 @@
                 <w:szCs w:val="20"/>
               </w:rPr>
             </w:pPr>
-          </w:p>
-          <w:p>
-            <w:pPr>
-              <w:pBdr>
-                <w:top w:val="nil"/>
-                <w:left w:val="nil"/>
-                <w:bottom w:val="nil"/>
-                <w:right w:val="nil"/>
-                <w:between w:val="nil"/>
-              </w:pBdr>
-              <w:jc w:val="both"/>
-              <w:rPr>
-                <w:color w:val="000000"/>
-                <w:sz w:val="20"/>
-                <w:szCs w:val="20"/>
-              </w:rPr>
-            </w:pPr>
+            <w:r>
+              <w:rPr>
+                <w:color w:val="000000"/>
+                <w:sz w:val="20"/>
+                <w:szCs w:val="20"/>
+              </w:rPr>
+              <w:t>1</w:t>
+            </w:r>
+            <w:r>
+              <w:rPr>
+                <w:color w:val="000000"/>
+                <w:sz w:val="20"/>
+                <w:szCs w:val="20"/>
+              </w:rPr>
+              <w:t>1</w:t>
+            </w:r>
+            <w:r>
+              <w:rPr>
+                <w:color w:val="000000"/>
+                <w:sz w:val="20"/>
+                <w:szCs w:val="20"/>
+              </w:rPr>
+              <w:t>.02.2021</w:t>
+            </w:r>
           </w:p>
         </w:tc>
       </w:tr>
@@ -4973,6 +5228,30 @@
                 <w:szCs w:val="20"/>
               </w:rPr>
             </w:pPr>
+            <w:r>
+              <w:rPr>
+                <w:color w:val="000000"/>
+                <w:sz w:val="20"/>
+                <w:szCs w:val="20"/>
+              </w:rPr>
+              <w:t>1</w:t>
+            </w:r>
+            <w:r>
+              <w:rPr>
+                <w:color w:val="000000"/>
+                <w:sz w:val="20"/>
+                <w:szCs w:val="20"/>
+              </w:rPr>
+              <w:t>2</w:t>
+            </w:r>
+            <w:r>
+              <w:rPr>
+                <w:color w:val="000000"/>
+                <w:sz w:val="20"/>
+                <w:szCs w:val="20"/>
+              </w:rPr>
+              <w:t>.02.2021</w:t>
+            </w:r>
           </w:p>
         </w:tc>
       </w:tr>
@@ -5291,14 +5570,12 @@
               </w:rPr>
               <w:t xml:space="preserve"> Отчет (текстовый документ). Отчет должен содержать все выполненные задания </w:t>
             </w:r>
-            <w:proofErr w:type="gramStart"/>
-            <w:r>
-              <w:rPr>
-                <w:color w:val="000000"/>
-              </w:rPr>
-              <w:t>и  ссылку</w:t>
-            </w:r>
-            <w:proofErr w:type="gramEnd"/>
+            <w:r>
+              <w:rPr>
+                <w:color w:val="000000"/>
+              </w:rPr>
+              <w:t>и ссылку</w:t>
+            </w:r>
             <w:r>
               <w:rPr>
                 <w:color w:val="000000"/>
@@ -5370,6 +5647,30 @@
                 <w:szCs w:val="20"/>
               </w:rPr>
             </w:pPr>
+            <w:r>
+              <w:rPr>
+                <w:color w:val="000000"/>
+                <w:sz w:val="20"/>
+                <w:szCs w:val="20"/>
+              </w:rPr>
+              <w:t>1</w:t>
+            </w:r>
+            <w:r>
+              <w:rPr>
+                <w:color w:val="000000"/>
+                <w:sz w:val="20"/>
+                <w:szCs w:val="20"/>
+              </w:rPr>
+              <w:t>3</w:t>
+            </w:r>
+            <w:r>
+              <w:rPr>
+                <w:color w:val="000000"/>
+                <w:sz w:val="20"/>
+                <w:szCs w:val="20"/>
+              </w:rPr>
+              <w:t>.02.2021</w:t>
+            </w:r>
           </w:p>
         </w:tc>
       </w:tr>
@@ -5494,7 +5795,16 @@
           <w:szCs w:val="20"/>
           <w:u w:val="single"/>
         </w:rPr>
-        <w:t>03</w:t>
+        <w:t>0</w:t>
+      </w:r>
+      <w:r>
+        <w:rPr>
+          <w:color w:val="000000"/>
+          <w:sz w:val="20"/>
+          <w:szCs w:val="20"/>
+          <w:u w:val="single"/>
+        </w:rPr>
+        <w:t>2</w:t>
       </w:r>
       <w:r>
         <w:rPr>

</xml_diff>